<commit_message>
Modif Mise en page du rapport
</commit_message>
<xml_diff>
--- a/documentation/Rapport VF.docx
+++ b/documentation/Rapport VF.docx
@@ -39,7 +39,7 @@
             <mc:AlternateContent>
               <mc:Choice Requires="wps">
                 <w:drawing>
-                  <wp:anchor distT="0" distB="0" distL="114300" distR="114300" simplePos="0" relativeHeight="251658242" behindDoc="0" locked="0" layoutInCell="1" allowOverlap="1" wp14:anchorId="4E19EF64" wp14:editId="6EA6BDB3">
+                  <wp:anchor distT="0" distB="0" distL="114300" distR="114300" simplePos="0" relativeHeight="251658242" behindDoc="0" locked="0" layoutInCell="1" allowOverlap="1" wp14:anchorId="4E19EF64" wp14:editId="26EB9B03">
                     <wp:simplePos x="0" y="0"/>
                     <wp:positionH relativeFrom="page">
                       <wp:align>center</wp:align>
@@ -48,7 +48,7 @@
                       <wp:align>top</wp:align>
                     </wp:positionV>
                     <wp:extent cx="5943600" cy="914400"/>
-                    <wp:effectExtent l="0" t="0" r="0" b="3810"/>
+                    <wp:effectExtent l="0" t="0" r="0" b="0"/>
                     <wp:wrapNone/>
                     <wp:docPr id="62" name="Zone de texte 62"/>
                     <wp:cNvGraphicFramePr/>
@@ -137,9 +137,9 @@
                                   <w:pStyle w:val="Sansinterligne"/>
                                   <w:spacing w:before="120"/>
                                   <w:rPr>
-                                    <w:color w:val="4472C4" w:themeColor="accent1"/>
-                                    <w:sz w:val="36"/>
-                                    <w:szCs w:val="36"/>
+                                    <w:b/>
+                                    <w:i/>
+                                    <w:sz w:val="28"/>
                                   </w:rPr>
                                 </w:pPr>
                                 <w:r>
@@ -250,9 +250,9 @@
                             <w:pStyle w:val="Sansinterligne"/>
                             <w:spacing w:before="120"/>
                             <w:rPr>
-                              <w:color w:val="4472C4" w:themeColor="accent1"/>
-                              <w:sz w:val="36"/>
-                              <w:szCs w:val="36"/>
+                              <w:b/>
+                              <w:i/>
+                              <w:sz w:val="28"/>
                             </w:rPr>
                           </w:pPr>
                           <w:r>
@@ -889,16 +889,16 @@
                                   <w:jc w:val="right"/>
                                   <w:rPr>
                                     <w:color w:val="4472C4" w:themeColor="accent1"/>
-                                    <w:sz w:val="36"/>
-                                    <w:szCs w:val="36"/>
+                                    <w:sz w:val="28"/>
+                                    <w:szCs w:val="28"/>
                                   </w:rPr>
                                 </w:pPr>
                                 <w:sdt>
                                   <w:sdtPr>
                                     <w:rPr>
                                       <w:color w:val="4472C4" w:themeColor="accent1"/>
-                                      <w:sz w:val="36"/>
-                                      <w:szCs w:val="36"/>
+                                      <w:sz w:val="28"/>
+                                      <w:szCs w:val="28"/>
                                     </w:rPr>
                                     <w:alias w:val="École"/>
                                     <w:tag w:val="École"/>
@@ -906,12 +906,13 @@
                                     <w:dataBinding w:prefixMappings="xmlns:ns0='http://schemas.openxmlformats.org/officeDocument/2006/extended-properties' " w:xpath="/ns0:Properties[1]/ns0:Company[1]" w:storeItemID="{6668398D-A668-4E3E-A5EB-62B293D839F1}"/>
                                     <w:text/>
                                   </w:sdtPr>
+                                  <w:sdtEndPr/>
                                   <w:sdtContent>
                                     <w:r>
                                       <w:rPr>
                                         <w:color w:val="4472C4" w:themeColor="accent1"/>
-                                        <w:sz w:val="36"/>
-                                        <w:szCs w:val="36"/>
+                                        <w:sz w:val="28"/>
+                                        <w:szCs w:val="28"/>
                                       </w:rPr>
                                       <w:t>JUNIA HEI Châteauroux</w:t>
                                     </w:r>
@@ -922,8 +923,8 @@
                                 <w:sdtPr>
                                   <w:rPr>
                                     <w:color w:val="4472C4" w:themeColor="accent1"/>
-                                    <w:sz w:val="36"/>
-                                    <w:szCs w:val="36"/>
+                                    <w:sz w:val="28"/>
+                                    <w:szCs w:val="28"/>
                                   </w:rPr>
                                   <w:alias w:val="Cours"/>
                                   <w:tag w:val="Cours"/>
@@ -931,6 +932,7 @@
                                   <w:dataBinding w:prefixMappings="xmlns:ns0='http://purl.org/dc/elements/1.1/' xmlns:ns1='http://schemas.openxmlformats.org/package/2006/metadata/core-properties' " w:xpath="/ns1:coreProperties[1]/ns1:category[1]" w:storeItemID="{6C3C8BC8-F283-45AE-878A-BAB7291924A1}"/>
                                   <w:text/>
                                 </w:sdtPr>
+                                <w:sdtEndPr/>
                                 <w:sdtContent>
                                   <w:p>
                                     <w:pPr>
@@ -945,24 +947,24 @@
                                     <w:r>
                                       <w:rPr>
                                         <w:color w:val="4472C4" w:themeColor="accent1"/>
-                                        <w:sz w:val="36"/>
-                                        <w:szCs w:val="36"/>
+                                        <w:sz w:val="28"/>
+                                        <w:szCs w:val="28"/>
                                       </w:rPr>
                                       <w:t xml:space="preserve">Prototypage et </w:t>
                                     </w:r>
                                     <w:r>
                                       <w:rPr>
                                         <w:color w:val="4472C4" w:themeColor="accent1"/>
-                                        <w:sz w:val="36"/>
-                                        <w:szCs w:val="36"/>
+                                        <w:sz w:val="28"/>
+                                        <w:szCs w:val="28"/>
                                       </w:rPr>
                                       <w:t>Sy</w:t>
                                     </w:r>
                                     <w:r>
                                       <w:rPr>
                                         <w:color w:val="4472C4" w:themeColor="accent1"/>
-                                        <w:sz w:val="36"/>
-                                        <w:szCs w:val="36"/>
+                                        <w:sz w:val="28"/>
+                                        <w:szCs w:val="28"/>
                                       </w:rPr>
                                       <w:t>stème embarqué</w:t>
                                     </w:r>
@@ -1000,16 +1002,16 @@
                             <w:jc w:val="right"/>
                             <w:rPr>
                               <w:color w:val="4472C4" w:themeColor="accent1"/>
-                              <w:sz w:val="36"/>
-                              <w:szCs w:val="36"/>
+                              <w:sz w:val="28"/>
+                              <w:szCs w:val="28"/>
                             </w:rPr>
                           </w:pPr>
                           <w:sdt>
                             <w:sdtPr>
                               <w:rPr>
                                 <w:color w:val="4472C4" w:themeColor="accent1"/>
-                                <w:sz w:val="36"/>
-                                <w:szCs w:val="36"/>
+                                <w:sz w:val="28"/>
+                                <w:szCs w:val="28"/>
                               </w:rPr>
                               <w:alias w:val="École"/>
                               <w:tag w:val="École"/>
@@ -1017,12 +1019,13 @@
                               <w:dataBinding w:prefixMappings="xmlns:ns0='http://schemas.openxmlformats.org/officeDocument/2006/extended-properties' " w:xpath="/ns0:Properties[1]/ns0:Company[1]" w:storeItemID="{6668398D-A668-4E3E-A5EB-62B293D839F1}"/>
                               <w:text/>
                             </w:sdtPr>
+                            <w:sdtEndPr/>
                             <w:sdtContent>
                               <w:r>
                                 <w:rPr>
                                   <w:color w:val="4472C4" w:themeColor="accent1"/>
-                                  <w:sz w:val="36"/>
-                                  <w:szCs w:val="36"/>
+                                  <w:sz w:val="28"/>
+                                  <w:szCs w:val="28"/>
                                 </w:rPr>
                                 <w:t>JUNIA HEI Châteauroux</w:t>
                               </w:r>
@@ -1033,8 +1036,8 @@
                           <w:sdtPr>
                             <w:rPr>
                               <w:color w:val="4472C4" w:themeColor="accent1"/>
-                              <w:sz w:val="36"/>
-                              <w:szCs w:val="36"/>
+                              <w:sz w:val="28"/>
+                              <w:szCs w:val="28"/>
                             </w:rPr>
                             <w:alias w:val="Cours"/>
                             <w:tag w:val="Cours"/>
@@ -1042,6 +1045,7 @@
                             <w:dataBinding w:prefixMappings="xmlns:ns0='http://purl.org/dc/elements/1.1/' xmlns:ns1='http://schemas.openxmlformats.org/package/2006/metadata/core-properties' " w:xpath="/ns1:coreProperties[1]/ns1:category[1]" w:storeItemID="{6C3C8BC8-F283-45AE-878A-BAB7291924A1}"/>
                             <w:text/>
                           </w:sdtPr>
+                          <w:sdtEndPr/>
                           <w:sdtContent>
                             <w:p>
                               <w:pPr>
@@ -1056,24 +1060,24 @@
                               <w:r>
                                 <w:rPr>
                                   <w:color w:val="4472C4" w:themeColor="accent1"/>
-                                  <w:sz w:val="36"/>
-                                  <w:szCs w:val="36"/>
+                                  <w:sz w:val="28"/>
+                                  <w:szCs w:val="28"/>
                                 </w:rPr>
                                 <w:t xml:space="preserve">Prototypage et </w:t>
                               </w:r>
                               <w:r>
                                 <w:rPr>
                                   <w:color w:val="4472C4" w:themeColor="accent1"/>
-                                  <w:sz w:val="36"/>
-                                  <w:szCs w:val="36"/>
+                                  <w:sz w:val="28"/>
+                                  <w:szCs w:val="28"/>
                                 </w:rPr>
                                 <w:t>Sy</w:t>
                               </w:r>
                               <w:r>
                                 <w:rPr>
                                   <w:color w:val="4472C4" w:themeColor="accent1"/>
-                                  <w:sz w:val="36"/>
-                                  <w:szCs w:val="36"/>
+                                  <w:sz w:val="28"/>
+                                  <w:szCs w:val="28"/>
                                 </w:rPr>
                                 <w:t>stème embarqué</w:t>
                               </w:r>
@@ -1090,6 +1094,180 @@
           </w:r>
         </w:p>
         <w:p>
+          <w:r>
+            <w:rPr>
+              <w:noProof/>
+            </w:rPr>
+            <w:drawing>
+              <wp:anchor distT="0" distB="0" distL="114300" distR="114300" simplePos="0" relativeHeight="251661323" behindDoc="0" locked="0" layoutInCell="1" allowOverlap="1" wp14:anchorId="3108C1BD" wp14:editId="7FE1BEF8">
+                <wp:simplePos x="0" y="0"/>
+                <wp:positionH relativeFrom="margin">
+                  <wp:align>left</wp:align>
+                </wp:positionH>
+                <wp:positionV relativeFrom="paragraph">
+                  <wp:posOffset>2037715</wp:posOffset>
+                </wp:positionV>
+                <wp:extent cx="4308301" cy="1844040"/>
+                <wp:effectExtent l="0" t="0" r="0" b="3810"/>
+                <wp:wrapNone/>
+                <wp:docPr id="1091235190" name="Image 3" descr="Une image contenant Appareils électroniques, Ingénierie électronique, circuit, Composant de circuit&#10;&#10;Description générée automatiquement"/>
+                <wp:cNvGraphicFramePr>
+                  <a:graphicFrameLocks xmlns:a="http://schemas.openxmlformats.org/drawingml/2006/main" noChangeAspect="1"/>
+                </wp:cNvGraphicFramePr>
+                <a:graphic xmlns:a="http://schemas.openxmlformats.org/drawingml/2006/main">
+                  <a:graphicData uri="http://schemas.openxmlformats.org/drawingml/2006/picture">
+                    <pic:pic xmlns:pic="http://schemas.openxmlformats.org/drawingml/2006/picture">
+                      <pic:nvPicPr>
+                        <pic:cNvPr id="1091235190" name="Image 3" descr="Une image contenant Appareils électroniques, Ingénierie électronique, circuit, Composant de circuit&#10;&#10;Description générée automatiquement"/>
+                        <pic:cNvPicPr/>
+                      </pic:nvPicPr>
+                      <pic:blipFill>
+                        <a:blip r:embed="rId8">
+                          <a:extLst>
+                            <a:ext uri="{28A0092B-C50C-407E-A947-70E740481C1C}">
+                              <a14:useLocalDpi xmlns:a14="http://schemas.microsoft.com/office/drawing/2010/main" val="0"/>
+                            </a:ext>
+                          </a:extLst>
+                        </a:blip>
+                        <a:stretch>
+                          <a:fillRect/>
+                        </a:stretch>
+                      </pic:blipFill>
+                      <pic:spPr>
+                        <a:xfrm>
+                          <a:off x="0" y="0"/>
+                          <a:ext cx="4308301" cy="1844040"/>
+                        </a:xfrm>
+                        <a:prstGeom prst="rect">
+                          <a:avLst/>
+                        </a:prstGeom>
+                      </pic:spPr>
+                    </pic:pic>
+                  </a:graphicData>
+                </a:graphic>
+                <wp14:sizeRelH relativeFrom="margin">
+                  <wp14:pctWidth>0</wp14:pctWidth>
+                </wp14:sizeRelH>
+                <wp14:sizeRelV relativeFrom="margin">
+                  <wp14:pctHeight>0</wp14:pctHeight>
+                </wp14:sizeRelV>
+              </wp:anchor>
+            </w:drawing>
+          </w:r>
+          <w:r>
+            <w:rPr>
+              <w:noProof/>
+            </w:rPr>
+            <w:drawing>
+              <wp:anchor distT="0" distB="0" distL="114300" distR="114300" simplePos="0" relativeHeight="251659275" behindDoc="0" locked="0" layoutInCell="1" allowOverlap="1" wp14:anchorId="57F721E0" wp14:editId="398DD2CC">
+                <wp:simplePos x="0" y="0"/>
+                <wp:positionH relativeFrom="margin">
+                  <wp:posOffset>4834255</wp:posOffset>
+                </wp:positionH>
+                <wp:positionV relativeFrom="paragraph">
+                  <wp:posOffset>277495</wp:posOffset>
+                </wp:positionV>
+                <wp:extent cx="1550206" cy="1289050"/>
+                <wp:effectExtent l="0" t="0" r="0" b="6350"/>
+                <wp:wrapNone/>
+                <wp:docPr id="2019644123" name="Image 1" descr="Une image contenant Police, symbole, logo, Graphique&#10;&#10;Description générée automatiquement"/>
+                <wp:cNvGraphicFramePr>
+                  <a:graphicFrameLocks xmlns:a="http://schemas.openxmlformats.org/drawingml/2006/main" noChangeAspect="1"/>
+                </wp:cNvGraphicFramePr>
+                <a:graphic xmlns:a="http://schemas.openxmlformats.org/drawingml/2006/main">
+                  <a:graphicData uri="http://schemas.openxmlformats.org/drawingml/2006/picture">
+                    <pic:pic xmlns:pic="http://schemas.openxmlformats.org/drawingml/2006/picture">
+                      <pic:nvPicPr>
+                        <pic:cNvPr id="2019644123" name="Image 1" descr="Une image contenant Police, symbole, logo, Graphique&#10;&#10;Description générée automatiquement"/>
+                        <pic:cNvPicPr/>
+                      </pic:nvPicPr>
+                      <pic:blipFill>
+                        <a:blip r:embed="rId9" cstate="print">
+                          <a:extLst>
+                            <a:ext uri="{28A0092B-C50C-407E-A947-70E740481C1C}">
+                              <a14:useLocalDpi xmlns:a14="http://schemas.microsoft.com/office/drawing/2010/main" val="0"/>
+                            </a:ext>
+                          </a:extLst>
+                        </a:blip>
+                        <a:stretch>
+                          <a:fillRect/>
+                        </a:stretch>
+                      </pic:blipFill>
+                      <pic:spPr>
+                        <a:xfrm>
+                          <a:off x="0" y="0"/>
+                          <a:ext cx="1550206" cy="1289050"/>
+                        </a:xfrm>
+                        <a:prstGeom prst="rect">
+                          <a:avLst/>
+                        </a:prstGeom>
+                      </pic:spPr>
+                    </pic:pic>
+                  </a:graphicData>
+                </a:graphic>
+                <wp14:sizeRelH relativeFrom="margin">
+                  <wp14:pctWidth>0</wp14:pctWidth>
+                </wp14:sizeRelH>
+                <wp14:sizeRelV relativeFrom="margin">
+                  <wp14:pctHeight>0</wp14:pctHeight>
+                </wp14:sizeRelV>
+              </wp:anchor>
+            </w:drawing>
+          </w:r>
+          <w:r>
+            <w:rPr>
+              <w:noProof/>
+            </w:rPr>
+            <w:drawing>
+              <wp:anchor distT="0" distB="0" distL="114300" distR="114300" simplePos="0" relativeHeight="251660299" behindDoc="0" locked="0" layoutInCell="1" allowOverlap="1" wp14:anchorId="03426A56" wp14:editId="09F87A52">
+                <wp:simplePos x="0" y="0"/>
+                <wp:positionH relativeFrom="column">
+                  <wp:posOffset>-686435</wp:posOffset>
+                </wp:positionH>
+                <wp:positionV relativeFrom="paragraph">
+                  <wp:posOffset>8232775</wp:posOffset>
+                </wp:positionV>
+                <wp:extent cx="1019470" cy="1036320"/>
+                <wp:effectExtent l="0" t="0" r="9525" b="0"/>
+                <wp:wrapNone/>
+                <wp:docPr id="252035275" name="Image 2" descr="Une image contenant logo, Bleu électrique, Graphique, Police&#10;&#10;Description générée automatiquement"/>
+                <wp:cNvGraphicFramePr>
+                  <a:graphicFrameLocks xmlns:a="http://schemas.openxmlformats.org/drawingml/2006/main" noChangeAspect="1"/>
+                </wp:cNvGraphicFramePr>
+                <a:graphic xmlns:a="http://schemas.openxmlformats.org/drawingml/2006/main">
+                  <a:graphicData uri="http://schemas.openxmlformats.org/drawingml/2006/picture">
+                    <pic:pic xmlns:pic="http://schemas.openxmlformats.org/drawingml/2006/picture">
+                      <pic:nvPicPr>
+                        <pic:cNvPr id="252035275" name="Image 2" descr="Une image contenant logo, Bleu électrique, Graphique, Police&#10;&#10;Description générée automatiquement"/>
+                        <pic:cNvPicPr/>
+                      </pic:nvPicPr>
+                      <pic:blipFill>
+                        <a:blip r:embed="rId10" cstate="print">
+                          <a:extLst>
+                            <a:ext uri="{28A0092B-C50C-407E-A947-70E740481C1C}">
+                              <a14:useLocalDpi xmlns:a14="http://schemas.microsoft.com/office/drawing/2010/main" val="0"/>
+                            </a:ext>
+                          </a:extLst>
+                        </a:blip>
+                        <a:stretch>
+                          <a:fillRect/>
+                        </a:stretch>
+                      </pic:blipFill>
+                      <pic:spPr>
+                        <a:xfrm>
+                          <a:off x="0" y="0"/>
+                          <a:ext cx="1019470" cy="1036320"/>
+                        </a:xfrm>
+                        <a:prstGeom prst="rect">
+                          <a:avLst/>
+                        </a:prstGeom>
+                      </pic:spPr>
+                    </pic:pic>
+                  </a:graphicData>
+                </a:graphic>
+              </wp:anchor>
+            </w:drawing>
+          </w:r>
           <w:r>
             <w:br w:type="page"/>
           </w:r>
@@ -2150,7 +2328,7 @@
                     <pic:cNvPicPr/>
                   </pic:nvPicPr>
                   <pic:blipFill>
-                    <a:blip r:embed="rId8">
+                    <a:blip r:embed="rId11">
                       <a:extLst>
                         <a:ext uri="{28A0092B-C50C-407E-A947-70E740481C1C}">
                           <a14:useLocalDpi xmlns:a14="http://schemas.microsoft.com/office/drawing/2010/main" val="0"/>
@@ -2526,8 +2704,13 @@
                         <w:txbxContent>
                           <w:p>
                             <w:r>
-                              <w:t>3 ;Microphone</w:t>
+                              <w:t>3</w:t>
                             </w:r>
+                            <w:proofErr w:type="gramStart"/>
+                            <w:r>
+                              <w:t> ;Microphone</w:t>
+                            </w:r>
+                            <w:proofErr w:type="gramEnd"/>
                           </w:p>
                         </w:txbxContent>
                       </wps:txbx>
@@ -2566,7 +2749,7 @@
           <w:shd w:val="clear" w:color="auto" w:fill="FFFFFF"/>
         </w:rPr>
         <w:drawing>
-          <wp:inline distT="0" distB="0" distL="0" distR="0" wp14:anchorId="63C7509F" wp14:editId="1C5316F8">
+          <wp:inline distT="0" distB="0" distL="0" distR="0" wp14:anchorId="63C7509F" wp14:editId="1A218181">
             <wp:extent cx="1161738" cy="472440"/>
             <wp:effectExtent l="0" t="0" r="635" b="3810"/>
             <wp:docPr id="1745424643" name="Image 1745424643" descr="Une image contenant tournevis, outil&#10;&#10;Description générée automatiquement"/>
@@ -2581,7 +2764,7 @@
                     <pic:cNvPicPr/>
                   </pic:nvPicPr>
                   <pic:blipFill>
-                    <a:blip r:embed="rId9" cstate="print">
+                    <a:blip r:embed="rId12" cstate="print">
                       <a:extLst>
                         <a:ext uri="{28A0092B-C50C-407E-A947-70E740481C1C}">
                           <a14:useLocalDpi xmlns:a14="http://schemas.microsoft.com/office/drawing/2010/main" val="0"/>
@@ -2628,7 +2811,7 @@
                     <pic:cNvPicPr/>
                   </pic:nvPicPr>
                   <pic:blipFill>
-                    <a:blip r:embed="rId10" cstate="print">
+                    <a:blip r:embed="rId13" cstate="print">
                       <a:extLst>
                         <a:ext uri="{28A0092B-C50C-407E-A947-70E740481C1C}">
                           <a14:useLocalDpi xmlns:a14="http://schemas.microsoft.com/office/drawing/2010/main" val="0"/>
@@ -2674,7 +2857,7 @@
                     <pic:cNvPicPr/>
                   </pic:nvPicPr>
                   <pic:blipFill>
-                    <a:blip r:embed="rId11">
+                    <a:blip r:embed="rId14">
                       <a:extLst>
                         <a:ext uri="{28A0092B-C50C-407E-A947-70E740481C1C}">
                           <a14:useLocalDpi xmlns:a14="http://schemas.microsoft.com/office/drawing/2010/main" val="0"/>
@@ -2720,7 +2903,7 @@
                     <pic:cNvPicPr/>
                   </pic:nvPicPr>
                   <pic:blipFill>
-                    <a:blip r:embed="rId12" cstate="print">
+                    <a:blip r:embed="rId15" cstate="print">
                       <a:extLst>
                         <a:ext uri="{28A0092B-C50C-407E-A947-70E740481C1C}">
                           <a14:useLocalDpi xmlns:a14="http://schemas.microsoft.com/office/drawing/2010/main" val="0"/>
@@ -2766,7 +2949,7 @@
                     <pic:cNvPicPr/>
                   </pic:nvPicPr>
                   <pic:blipFill>
-                    <a:blip r:embed="rId13" cstate="print">
+                    <a:blip r:embed="rId16" cstate="print">
                       <a:extLst>
                         <a:ext uri="{28A0092B-C50C-407E-A947-70E740481C1C}">
                           <a14:useLocalDpi xmlns:a14="http://schemas.microsoft.com/office/drawing/2010/main" val="0"/>
@@ -2938,7 +3121,7 @@
                     <pic:cNvPicPr/>
                   </pic:nvPicPr>
                   <pic:blipFill>
-                    <a:blip r:embed="rId14" cstate="print">
+                    <a:blip r:embed="rId17" cstate="print">
                       <a:extLst>
                         <a:ext uri="{28A0092B-C50C-407E-A947-70E740481C1C}">
                           <a14:useLocalDpi xmlns:a14="http://schemas.microsoft.com/office/drawing/2010/main" val="0"/>
@@ -2984,7 +3167,7 @@
                     <pic:cNvPicPr/>
                   </pic:nvPicPr>
                   <pic:blipFill>
-                    <a:blip r:embed="rId15" cstate="print">
+                    <a:blip r:embed="rId18" cstate="print">
                       <a:extLst>
                         <a:ext uri="{28A0092B-C50C-407E-A947-70E740481C1C}">
                           <a14:useLocalDpi xmlns:a14="http://schemas.microsoft.com/office/drawing/2010/main" val="0"/>
@@ -3015,7 +3198,7 @@
           <w:noProof/>
         </w:rPr>
         <w:drawing>
-          <wp:inline distT="0" distB="0" distL="0" distR="0" wp14:anchorId="094B5317" wp14:editId="7971C302">
+          <wp:inline distT="0" distB="0" distL="0" distR="0" wp14:anchorId="094B5317" wp14:editId="5BA9BF6C">
             <wp:extent cx="1155794" cy="1097241"/>
             <wp:effectExtent l="0" t="0" r="6350" b="8255"/>
             <wp:docPr id="356871796" name="Image 356871796" descr="Une image contenant texte, Appareils électroniques, Ordinateur tablette, smartphone&#10;&#10;Description générée automatiquement"/>
@@ -3030,7 +3213,7 @@
                     <pic:cNvPicPr/>
                   </pic:nvPicPr>
                   <pic:blipFill>
-                    <a:blip r:embed="rId16" cstate="print">
+                    <a:blip r:embed="rId19" cstate="print">
                       <a:extLst>
                         <a:ext uri="{28A0092B-C50C-407E-A947-70E740481C1C}">
                           <a14:useLocalDpi xmlns:a14="http://schemas.microsoft.com/office/drawing/2010/main" val="0"/>
@@ -3076,7 +3259,7 @@
                     <pic:cNvPicPr/>
                   </pic:nvPicPr>
                   <pic:blipFill>
-                    <a:blip r:embed="rId17">
+                    <a:blip r:embed="rId20">
                       <a:extLst>
                         <a:ext uri="{28A0092B-C50C-407E-A947-70E740481C1C}">
                           <a14:useLocalDpi xmlns:a14="http://schemas.microsoft.com/office/drawing/2010/main" val="0"/>
@@ -3430,7 +3613,7 @@
                                           </pic:cNvPicPr>
                                         </pic:nvPicPr>
                                         <pic:blipFill>
-                                          <a:blip r:embed="rId18">
+                                          <a:blip r:embed="rId21">
                                             <a:extLst>
                                               <a:ext uri="{28A0092B-C50C-407E-A947-70E740481C1C}">
                                                 <a14:useLocalDpi xmlns:a14="http://schemas.microsoft.com/office/drawing/2010/main" val="0"/>
@@ -3507,7 +3690,7 @@
                                     </pic:cNvPicPr>
                                   </pic:nvPicPr>
                                   <pic:blipFill>
-                                    <a:blip r:embed="rId18">
+                                    <a:blip r:embed="rId22">
                                       <a:extLst>
                                         <a:ext uri="{28A0092B-C50C-407E-A947-70E740481C1C}">
                                           <a14:useLocalDpi xmlns:a14="http://schemas.microsoft.com/office/drawing/2010/main" val="0"/>
@@ -3645,7 +3828,7 @@
                     <pic:cNvPicPr/>
                   </pic:nvPicPr>
                   <pic:blipFill>
-                    <a:blip r:embed="rId19" cstate="print">
+                    <a:blip r:embed="rId23" cstate="print">
                       <a:extLst>
                         <a:ext uri="{28A0092B-C50C-407E-A947-70E740481C1C}">
                           <a14:useLocalDpi xmlns:a14="http://schemas.microsoft.com/office/drawing/2010/main" val="0"/>
@@ -3725,14 +3908,27 @@
                             <w:r>
                               <w:t xml:space="preserve">Figure </w:t>
                             </w:r>
-                            <w:fldSimple w:instr=" SEQ Figure \* ARABIC ">
-                              <w:r>
-                                <w:rPr>
-                                  <w:noProof/>
-                                </w:rPr>
-                                <w:t>1</w:t>
-                              </w:r>
-                            </w:fldSimple>
+                            <w:r>
+                              <w:fldChar w:fldCharType="begin"/>
+                            </w:r>
+                            <w:r>
+                              <w:instrText xml:space="preserve"> SEQ Figure \* ARABIC </w:instrText>
+                            </w:r>
+                            <w:r>
+                              <w:fldChar w:fldCharType="separate"/>
+                            </w:r>
+                            <w:r>
+                              <w:rPr>
+                                <w:noProof/>
+                              </w:rPr>
+                              <w:t>1</w:t>
+                            </w:r>
+                            <w:r>
+                              <w:rPr>
+                                <w:noProof/>
+                              </w:rPr>
+                              <w:fldChar w:fldCharType="end"/>
+                            </w:r>
                             <w:r>
                               <w:t xml:space="preserve">: Les différents composants de la carte </w:t>
                             </w:r>
@@ -3951,9 +4147,9 @@
           <w:szCs w:val="24"/>
           <w:shd w:val="clear" w:color="auto" w:fill="FFFFFF"/>
         </w:rPr>
-        <w:t xml:space="preserve">. Dans notre cas il nous a permis de rendre notre système électronique intelligent. Pour ce servir de ce logiciel nous avons besoin de la carte Arduino en elle-même et celle que nous avons utilisé est la carte </w:t>
-      </w:r>
-      <w:proofErr w:type="spellStart"/>
+        <w:t xml:space="preserve">. Dans notre cas il nous a permis de rendre notre système électronique intelligent. Pour </w:t>
+      </w:r>
+      <w:proofErr w:type="gramStart"/>
       <w:r>
         <w:rPr>
           <w:rFonts w:cstheme="minorHAnsi"/>
@@ -3963,9 +4159,9 @@
           <w:szCs w:val="24"/>
           <w:shd w:val="clear" w:color="auto" w:fill="FFFFFF"/>
         </w:rPr>
-        <w:t>arduino</w:t>
-      </w:r>
-      <w:proofErr w:type="spellEnd"/>
+        <w:t>ce</w:t>
+      </w:r>
+      <w:proofErr w:type="gramEnd"/>
       <w:r>
         <w:rPr>
           <w:rFonts w:cstheme="minorHAnsi"/>
@@ -3975,8 +4171,9 @@
           <w:szCs w:val="24"/>
           <w:shd w:val="clear" w:color="auto" w:fill="FFFFFF"/>
         </w:rPr>
-        <w:t xml:space="preserve"> ESPOLRA</w:t>
-      </w:r>
+        <w:t xml:space="preserve"> servir de ce logiciel nous avons besoin de la carte Arduino en elle-même et celle que nous avons utilisé est la carte </w:t>
+      </w:r>
+      <w:proofErr w:type="spellStart"/>
       <w:r>
         <w:rPr>
           <w:rFonts w:cstheme="minorHAnsi"/>
@@ -3986,9 +4183,9 @@
           <w:szCs w:val="24"/>
           <w:shd w:val="clear" w:color="auto" w:fill="FFFFFF"/>
         </w:rPr>
-        <w:t xml:space="preserve"> et de l’IDE Arduino qui est le logiciel qui permet de programmer la carte </w:t>
-      </w:r>
-      <w:proofErr w:type="spellStart"/>
+        <w:t>arduino</w:t>
+      </w:r>
+      <w:proofErr w:type="spellEnd"/>
       <w:r>
         <w:rPr>
           <w:rFonts w:cstheme="minorHAnsi"/>
@@ -3998,9 +4195,8 @@
           <w:szCs w:val="24"/>
           <w:shd w:val="clear" w:color="auto" w:fill="FFFFFF"/>
         </w:rPr>
-        <w:t>arduino</w:t>
-      </w:r>
-      <w:proofErr w:type="spellEnd"/>
+        <w:t xml:space="preserve"> ESPOLRA</w:t>
+      </w:r>
       <w:r>
         <w:rPr>
           <w:rFonts w:cstheme="minorHAnsi"/>
@@ -4010,13 +4206,10 @@
           <w:szCs w:val="24"/>
           <w:shd w:val="clear" w:color="auto" w:fill="FFFFFF"/>
         </w:rPr>
-        <w:t>.</w:t>
-      </w:r>
-    </w:p>
-    <w:p>
-      <w:pPr>
-        <w:ind w:firstLine="708"/>
-        <w:jc w:val="both"/>
+        <w:t xml:space="preserve"> et de l’IDE Arduino qui est le logiciel qui permet de programmer la carte </w:t>
+      </w:r>
+      <w:proofErr w:type="spellStart"/>
+      <w:r>
         <w:rPr>
           <w:rFonts w:cstheme="minorHAnsi"/>
           <w:color w:val="404040"/>
@@ -4025,7 +4218,9 @@
           <w:szCs w:val="24"/>
           <w:shd w:val="clear" w:color="auto" w:fill="FFFFFF"/>
         </w:rPr>
-      </w:pPr>
+        <w:t>arduino</w:t>
+      </w:r>
+      <w:proofErr w:type="spellEnd"/>
       <w:r>
         <w:rPr>
           <w:rFonts w:cstheme="minorHAnsi"/>
@@ -4035,9 +4230,13 @@
           <w:szCs w:val="24"/>
           <w:shd w:val="clear" w:color="auto" w:fill="FFFFFF"/>
         </w:rPr>
-        <w:t>Comme montré sur la figure ci-dessous, l’ide affiche une fenêtre graphique qui contient pleins de paramètres nécessaires à la programmation</w:t>
-      </w:r>
-      <w:r>
+        <w:t>.</w:t>
+      </w:r>
+    </w:p>
+    <w:p>
+      <w:pPr>
+        <w:ind w:firstLine="708"/>
+        <w:jc w:val="both"/>
         <w:rPr>
           <w:rFonts w:cstheme="minorHAnsi"/>
           <w:color w:val="404040"/>
@@ -4046,9 +4245,7 @@
           <w:szCs w:val="24"/>
           <w:shd w:val="clear" w:color="auto" w:fill="FFFFFF"/>
         </w:rPr>
-        <w:t xml:space="preserve"> en </w:t>
-      </w:r>
-      <w:proofErr w:type="spellStart"/>
+      </w:pPr>
       <w:r>
         <w:rPr>
           <w:rFonts w:cstheme="minorHAnsi"/>
@@ -4058,9 +4255,8 @@
           <w:szCs w:val="24"/>
           <w:shd w:val="clear" w:color="auto" w:fill="FFFFFF"/>
         </w:rPr>
-        <w:t>language</w:t>
-      </w:r>
-      <w:proofErr w:type="spellEnd"/>
+        <w:t>Comme montré sur la figure ci-dessous, l’ide affiche une fenêtre graphique qui contient pleins de paramètres nécessaires à la programmation</w:t>
+      </w:r>
       <w:r>
         <w:rPr>
           <w:rFonts w:cstheme="minorHAnsi"/>
@@ -4070,8 +4266,9 @@
           <w:szCs w:val="24"/>
           <w:shd w:val="clear" w:color="auto" w:fill="FFFFFF"/>
         </w:rPr>
-        <w:t xml:space="preserve"> C d</w:t>
-      </w:r>
+        <w:t xml:space="preserve"> en </w:t>
+      </w:r>
+      <w:proofErr w:type="spellStart"/>
       <w:r>
         <w:rPr>
           <w:rFonts w:cstheme="minorHAnsi"/>
@@ -4081,19 +4278,9 @@
           <w:szCs w:val="24"/>
           <w:shd w:val="clear" w:color="auto" w:fill="FFFFFF"/>
         </w:rPr>
-        <w:t>e la carte électronique.</w:t>
-      </w:r>
-    </w:p>
-    <w:p>
-      <w:pPr>
-        <w:ind w:firstLine="708"/>
-        <w:jc w:val="both"/>
-        <w:rPr>
-          <w:rFonts w:cstheme="minorHAnsi"/>
-          <w:sz w:val="24"/>
-          <w:szCs w:val="24"/>
-        </w:rPr>
-      </w:pPr>
+        <w:t>language</w:t>
+      </w:r>
+      <w:proofErr w:type="spellEnd"/>
       <w:r>
         <w:rPr>
           <w:rFonts w:cstheme="minorHAnsi"/>
@@ -4103,7 +4290,7 @@
           <w:szCs w:val="24"/>
           <w:shd w:val="clear" w:color="auto" w:fill="FFFFFF"/>
         </w:rPr>
-        <w:t xml:space="preserve">La carte </w:t>
+        <w:t xml:space="preserve"> C d</w:t>
       </w:r>
       <w:r>
         <w:rPr>
@@ -4114,8 +4301,19 @@
           <w:szCs w:val="24"/>
           <w:shd w:val="clear" w:color="auto" w:fill="FFFFFF"/>
         </w:rPr>
-        <w:t>ESPLORA</w:t>
-      </w:r>
+        <w:t>e la carte électronique.</w:t>
+      </w:r>
+    </w:p>
+    <w:p>
+      <w:pPr>
+        <w:ind w:firstLine="708"/>
+        <w:jc w:val="both"/>
+        <w:rPr>
+          <w:rFonts w:cstheme="minorHAnsi"/>
+          <w:sz w:val="24"/>
+          <w:szCs w:val="24"/>
+        </w:rPr>
+      </w:pPr>
       <w:r>
         <w:rPr>
           <w:rFonts w:cstheme="minorHAnsi"/>
@@ -4125,7 +4323,7 @@
           <w:szCs w:val="24"/>
           <w:shd w:val="clear" w:color="auto" w:fill="FFFFFF"/>
         </w:rPr>
-        <w:t xml:space="preserve"> quant à elle</w:t>
+        <w:t xml:space="preserve">La carte </w:t>
       </w:r>
       <w:r>
         <w:rPr>
@@ -4136,6 +4334,28 @@
           <w:szCs w:val="24"/>
           <w:shd w:val="clear" w:color="auto" w:fill="FFFFFF"/>
         </w:rPr>
+        <w:t>ESPLORA</w:t>
+      </w:r>
+      <w:r>
+        <w:rPr>
+          <w:rFonts w:cstheme="minorHAnsi"/>
+          <w:color w:val="404040"/>
+          <w:spacing w:val="-8"/>
+          <w:sz w:val="24"/>
+          <w:szCs w:val="24"/>
+          <w:shd w:val="clear" w:color="auto" w:fill="FFFFFF"/>
+        </w:rPr>
+        <w:t xml:space="preserve"> quant à elle</w:t>
+      </w:r>
+      <w:r>
+        <w:rPr>
+          <w:rFonts w:cstheme="minorHAnsi"/>
+          <w:color w:val="404040"/>
+          <w:spacing w:val="-8"/>
+          <w:sz w:val="24"/>
+          <w:szCs w:val="24"/>
+          <w:shd w:val="clear" w:color="auto" w:fill="FFFFFF"/>
+        </w:rPr>
         <w:t xml:space="preserve">, </w:t>
       </w:r>
       <w:r>
@@ -4146,7 +4366,7 @@
         </w:rPr>
         <w:t>est une carte de microcontrôleur dérivée de </w:t>
       </w:r>
-      <w:hyperlink r:id="rId20" w:history="1">
+      <w:hyperlink r:id="rId24" w:history="1">
         <w:r>
           <w:rPr>
             <w:rStyle w:val="Lienhypertexte"/>
@@ -4213,7 +4433,7 @@
                     <pic:cNvPicPr/>
                   </pic:nvPicPr>
                   <pic:blipFill>
-                    <a:blip r:embed="rId21"/>
+                    <a:blip r:embed="rId25"/>
                     <a:stretch>
                       <a:fillRect/>
                     </a:stretch>
@@ -4257,7 +4477,7 @@
                     <pic:cNvPicPr/>
                   </pic:nvPicPr>
                   <pic:blipFill>
-                    <a:blip r:embed="rId22">
+                    <a:blip r:embed="rId26">
                       <a:extLst>
                         <a:ext uri="{28A0092B-C50C-407E-A947-70E740481C1C}">
                           <a14:useLocalDpi xmlns:a14="http://schemas.microsoft.com/office/drawing/2010/main" val="0"/>
@@ -4297,14 +4517,27 @@
       <w:r>
         <w:t xml:space="preserve">Figure </w:t>
       </w:r>
-      <w:fldSimple w:instr=" SEQ Figure \* ARABIC ">
-        <w:r>
-          <w:rPr>
-            <w:noProof/>
-          </w:rPr>
-          <w:t>2</w:t>
-        </w:r>
-      </w:fldSimple>
+      <w:r>
+        <w:fldChar w:fldCharType="begin"/>
+      </w:r>
+      <w:r>
+        <w:instrText xml:space="preserve"> SEQ Figure \* ARABIC </w:instrText>
+      </w:r>
+      <w:r>
+        <w:fldChar w:fldCharType="separate"/>
+      </w:r>
+      <w:r>
+        <w:rPr>
+          <w:noProof/>
+        </w:rPr>
+        <w:t>2</w:t>
+      </w:r>
+      <w:r>
+        <w:rPr>
+          <w:noProof/>
+        </w:rPr>
+        <w:fldChar w:fldCharType="end"/>
+      </w:r>
       <w:r>
         <w:t>: Interface IDE Arduino</w:t>
       </w:r>
@@ -5818,7 +6051,7 @@
                     </pic:cNvPicPr>
                   </pic:nvPicPr>
                   <pic:blipFill>
-                    <a:blip r:embed="rId23">
+                    <a:blip r:embed="rId27">
                       <a:extLst>
                         <a:ext uri="{28A0092B-C50C-407E-A947-70E740481C1C}">
                           <a14:useLocalDpi xmlns:a14="http://schemas.microsoft.com/office/drawing/2010/main" val="0"/>
@@ -5875,7 +6108,7 @@
                     <pic:cNvPicPr/>
                   </pic:nvPicPr>
                   <pic:blipFill rotWithShape="1">
-                    <a:blip r:embed="rId24" cstate="print">
+                    <a:blip r:embed="rId28" cstate="print">
                       <a:extLst>
                         <a:ext uri="{28A0092B-C50C-407E-A947-70E740481C1C}">
                           <a14:useLocalDpi xmlns:a14="http://schemas.microsoft.com/office/drawing/2010/main" val="0"/>
@@ -5928,9 +6161,9 @@
         </w:rPr>
         <w:lastRenderedPageBreak/>
         <w:drawing>
-          <wp:inline distT="0" distB="0" distL="0" distR="0" wp14:anchorId="66D28BDE" wp14:editId="5D0DE75D">
-            <wp:extent cx="5760720" cy="5288280"/>
-            <wp:effectExtent l="0" t="0" r="0" b="7620"/>
+          <wp:inline distT="0" distB="0" distL="0" distR="0" wp14:anchorId="66D28BDE" wp14:editId="1CFC99CD">
+            <wp:extent cx="4709292" cy="4323080"/>
+            <wp:effectExtent l="0" t="0" r="0" b="1270"/>
             <wp:docPr id="251717776" name="Image 2"/>
             <wp:cNvGraphicFramePr>
               <a:graphicFrameLocks xmlns:a="http://schemas.openxmlformats.org/drawingml/2006/main" noChangeAspect="1"/>
@@ -5945,7 +6178,7 @@
                     </pic:cNvPicPr>
                   </pic:nvPicPr>
                   <pic:blipFill rotWithShape="1">
-                    <a:blip r:embed="rId25">
+                    <a:blip r:embed="rId29">
                       <a:extLst>
                         <a:ext uri="{28A0092B-C50C-407E-A947-70E740481C1C}">
                           <a14:useLocalDpi xmlns:a14="http://schemas.microsoft.com/office/drawing/2010/main" val="0"/>
@@ -5958,7 +6191,7 @@
                   <pic:spPr bwMode="auto">
                     <a:xfrm>
                       <a:off x="0" y="0"/>
-                      <a:ext cx="5760720" cy="5288280"/>
+                      <a:ext cx="4725934" cy="4338358"/>
                     </a:xfrm>
                     <a:prstGeom prst="rect">
                       <a:avLst/>
@@ -6352,14 +6585,15 @@
       <w:bookmarkEnd w:id="10"/>
     </w:p>
     <w:p>
+      <w:pPr>
+        <w:jc w:val="both"/>
+      </w:pPr>
       <w:r>
         <w:t xml:space="preserve">Pour conclure nous avons réussi </w:t>
       </w:r>
-      <w:proofErr w:type="spellStart"/>
-      <w:r>
-        <w:t>a</w:t>
-      </w:r>
-      <w:proofErr w:type="spellEnd"/>
+      <w:r>
+        <w:t>à</w:t>
+      </w:r>
       <w:r>
         <w:t xml:space="preserve"> développer des simulations sur pc et utiliser la carte </w:t>
       </w:r>
@@ -6389,9 +6623,9 @@
       </w:r>
     </w:p>
     <w:sectPr>
-      <w:headerReference w:type="default" r:id="rId26"/>
-      <w:footerReference w:type="default" r:id="rId27"/>
-      <w:headerReference w:type="first" r:id="rId28"/>
+      <w:headerReference w:type="default" r:id="rId30"/>
+      <w:footerReference w:type="default" r:id="rId31"/>
+      <w:headerReference w:type="first" r:id="rId32"/>
       <w:pgSz w:w="11906" w:h="16838"/>
       <w:pgMar w:top="1417" w:right="1417" w:bottom="1417" w:left="1417" w:header="708" w:footer="708" w:gutter="0"/>
       <w:pgNumType w:start="0"/>
@@ -6445,6 +6679,7 @@
         <w:docPartUnique/>
       </w:docPartObj>
     </w:sdtPr>
+    <w:sdtEndPr/>
     <w:sdtContent>
       <w:p>
         <w:pPr>

</xml_diff>